<commit_message>
changes to experimental deisgn
</commit_message>
<xml_diff>
--- a/HUMAN/experiment_registeration/5-Spike_Propagation/preregistration-5.docx
+++ b/HUMAN/experiment_registeration/5-Spike_Propagation/preregistration-5.docx
@@ -454,6 +454,12 @@
           <w:rFonts w:ascii="Arial" w:hAnsi="Arial" w:cs="Arial"/>
         </w:rPr>
         <w:t xml:space="preserve"> Propagation patterns in spiking can help localize electrodes that are closer to the true SOZ, when controlling for good outcome patients. A null result will conclude that perhaps propagated spikes perform just as well as leading spikes in localizing the SOZ. </w:t>
+      </w:r>
+      <w:r>
+        <w:rPr>
+          <w:rFonts w:ascii="Arial" w:hAnsi="Arial" w:cs="Arial"/>
+        </w:rPr>
+        <w:t xml:space="preserve"> (inverse)</w:t>
       </w:r>
     </w:p>
     <w:p>

</xml_diff>